<commit_message>
Edited portion for Design Approach
</commit_message>
<xml_diff>
--- a/Documents/Report/Falberg Report/Design Approach.docx
+++ b/Documents/Report/Falberg Report/Design Approach.docx
@@ -45,7 +45,81 @@
         <w:tab/>
       </w:r>
       <w:r>
-        <w:t>The programming of the robotic arm's movement comes from the Arduino Uno microcontroller. With the Arduino IDE, we compiled and uploaded C code from the computer to the Arduino microcontroller using a USB cable. Fore wireless capability, the Arduino microcontroller uses the Xbee wireless module to communicate with the other Xbee connected to the SSC-32 microcontroller. With Arduino code, the SSC-32 servo controller will receive commands for changing servo positions. To determine which servo position to send to the SSC-32, it reads the xyz coordinates received from the Kinect, and converts them into servo positions with the line regression equation determined from correlating the ideal minimum and maximum range of both the Kinect coordinates and the servo positons of the SSC-32.</w:t>
+        <w:t xml:space="preserve">The programming of the robotic arm's movement comes from the </w:t>
+      </w:r>
+      <w:r>
+        <w:t xml:space="preserve">Adafruit METRO </w:t>
+      </w:r>
+      <w:r>
+        <w:t>328 microcontroller, wh</w:t>
+      </w:r>
+      <w:r>
+        <w:t>ich is similar to an Arduino Uno</w:t>
+      </w:r>
+      <w:r>
+        <w:t xml:space="preserve">, but slightly more user-friendly. </w:t>
+      </w:r>
+      <w:r>
+        <w:t>Just like an Arduino microcontroller, it is programmable with an IDE such as the Arduino IDE</w:t>
+      </w:r>
+      <w:r>
+        <w:t xml:space="preserve">. </w:t>
+      </w:r>
+      <w:r>
+        <w:t xml:space="preserve">The four LEDs are placed on the edge of the PCB so that they are seen easier when the </w:t>
+      </w:r>
+      <w:bookmarkStart w:id="1" w:name="_GoBack"/>
+      <w:bookmarkEnd w:id="1"/>
+      <w:r>
+        <w:t xml:space="preserve">METRO has a shield </w:t>
+      </w:r>
+      <w:r>
+        <w:t>mounted on top of it.</w:t>
+      </w:r>
+      <w:r>
+        <w:t xml:space="preserve"> </w:t>
+      </w:r>
+      <w:r>
+        <w:t xml:space="preserve">For easier debugging, these </w:t>
+      </w:r>
+      <w:r>
+        <w:t xml:space="preserve">indicator </w:t>
+      </w:r>
+      <w:r>
+        <w:t xml:space="preserve">LEDs have one green power LED, two RX/TX LEDs, and a red LED connected to pin PF5. </w:t>
+      </w:r>
+      <w:r>
+        <w:t>Adafruit designed this microcontroller specifically</w:t>
+      </w:r>
+      <w:r>
+        <w:t xml:space="preserve"> to run the Atmega328 brain</w:t>
+      </w:r>
+      <w:r>
+        <w:t>, which has</w:t>
+      </w:r>
+      <w:r>
+        <w:t xml:space="preserve"> </w:t>
+      </w:r>
+      <w:r>
+        <w:t>32 KB of Flash and 2 KB of RAM, running at 16 MHz and preloaded with the Optiboot bootloader.</w:t>
+      </w:r>
+      <w:r>
+        <w:t xml:space="preserve"> </w:t>
+      </w:r>
+      <w:r>
+        <w:t xml:space="preserve">The METRO has an FTDI USB-to-Serial converter for the purpose of sending and receiving data to a computer. </w:t>
+      </w:r>
+      <w:r>
+        <w:t>The logic level is at 5-</w:t>
+      </w:r>
+      <w:r>
+        <w:t>V, but could convert to 3.3</w:t>
+      </w:r>
+      <w:r>
+        <w:t>-</w:t>
+      </w:r>
+      <w:r>
+        <w:t xml:space="preserve">V logic if required. </w:t>
       </w:r>
     </w:p>
     <w:p>
@@ -64,7 +138,7 @@
           <w:szCs w:val="26"/>
         </w:rPr>
       </w:pPr>
-      <w:bookmarkStart w:id="1" w:name="_Toc449635825"/>
+      <w:bookmarkStart w:id="2" w:name="_Toc449635825"/>
       <w:r>
         <w:rPr>
           <w:rFonts w:asciiTheme="majorHAnsi" w:eastAsiaTheme="majorEastAsia" w:hAnsiTheme="majorHAnsi" w:cstheme="majorBidi"/>
@@ -76,7 +150,7 @@
         </w:rPr>
         <w:t>4.3 Xbee (Jeff F.)</w:t>
       </w:r>
-      <w:bookmarkEnd w:id="1"/>
+      <w:bookmarkEnd w:id="2"/>
     </w:p>
     <w:p>
       <w:pPr>
@@ -92,7 +166,24 @@
       </w:pPr>
       <w:r>
         <w:tab/>
-        <w:t>The Xbee radio frequency module manages the wireless communication from the computer to the robotic arm.</w:t>
+      </w:r>
+      <w:r>
+        <w:t xml:space="preserve">The Digi </w:t>
+      </w:r>
+      <w:r>
+        <w:t>International XBee 802.15.4 module</w:t>
+      </w:r>
+      <w:r>
+        <w:t xml:space="preserve"> </w:t>
+      </w:r>
+      <w:r>
+        <w:t xml:space="preserve">manages the wireless </w:t>
+      </w:r>
+      <w:r>
+        <w:t xml:space="preserve">data </w:t>
+      </w:r>
+      <w:r>
+        <w:t>communication from the computer to the robotic arm.</w:t>
       </w:r>
       <w:r>
         <w:t xml:space="preserve"> It operates on a 2.4GHz frequency to transmit data to a receiver. To connect the transmitter to the Arduino, it must attach to an Xbee </w:t>
@@ -106,8 +197,6 @@
       <w:r>
         <w:t xml:space="preserve">Uno </w:t>
       </w:r>
-      <w:bookmarkStart w:id="2" w:name="_GoBack"/>
-      <w:bookmarkEnd w:id="2"/>
       <w:r>
         <w:t xml:space="preserve">microcontroller. </w:t>
       </w:r>

</xml_diff>

<commit_message>
Added pictures and a citation
</commit_message>
<xml_diff>
--- a/Documents/Report/Falberg Report/Design Approach.docx
+++ b/Documents/Report/Falberg Report/Design Approach.docx
@@ -66,12 +66,7 @@
         <w:t xml:space="preserve">. </w:t>
       </w:r>
       <w:r>
-        <w:t xml:space="preserve">The four LEDs are placed on the edge of the PCB so that they are seen easier when the </w:t>
-      </w:r>
-      <w:bookmarkStart w:id="1" w:name="_GoBack"/>
-      <w:bookmarkEnd w:id="1"/>
-      <w:r>
-        <w:t xml:space="preserve">METRO has a shield </w:t>
+        <w:t xml:space="preserve">The four LEDs are placed on the edge of the PCB so that they are seen easier when the METRO has a shield </w:t>
       </w:r>
       <w:r>
         <w:t>mounted on top of it.</w:t>
@@ -119,7 +114,95 @@
         <w:t>-</w:t>
       </w:r>
       <w:r>
-        <w:t xml:space="preserve">V logic if required. </w:t>
+        <w:t xml:space="preserve">V logic if </w:t>
+      </w:r>
+      <w:proofErr w:type="gramStart"/>
+      <w:r>
+        <w:t>required[</w:t>
+      </w:r>
+      <w:proofErr w:type="gramEnd"/>
+      <w:r>
+        <w:t>1]</w:t>
+      </w:r>
+      <w:r>
+        <w:t xml:space="preserve">. </w:t>
+      </w:r>
+    </w:p>
+    <w:p>
+      <w:pPr>
+        <w:spacing w:before="0" w:line="240" w:lineRule="auto"/>
+        <w:jc w:val="center"/>
+      </w:pPr>
+      <w:r>
+        <w:rPr>
+          <w:noProof/>
+        </w:rPr>
+        <w:drawing>
+          <wp:inline distT="0" distB="0" distL="0" distR="0">
+            <wp:extent cx="3656079" cy="2743200"/>
+            <wp:effectExtent l="0" t="0" r="1905" b="0"/>
+            <wp:docPr id="1" name="Picture 1" descr="https://cdn-shop.adafruit.com/1200x900/2488-00.jpg"/>
+            <wp:cNvGraphicFramePr>
+              <a:graphicFrameLocks xmlns:a="http://schemas.openxmlformats.org/drawingml/2006/main" noChangeAspect="1"/>
+            </wp:cNvGraphicFramePr>
+            <a:graphic xmlns:a="http://schemas.openxmlformats.org/drawingml/2006/main">
+              <a:graphicData uri="http://schemas.openxmlformats.org/drawingml/2006/picture">
+                <pic:pic xmlns:pic="http://schemas.openxmlformats.org/drawingml/2006/picture">
+                  <pic:nvPicPr>
+                    <pic:cNvPr id="0" name="Picture 1" descr="https://cdn-shop.adafruit.com/1200x900/2488-00.jpg"/>
+                    <pic:cNvPicPr>
+                      <a:picLocks noChangeAspect="1" noChangeArrowheads="1"/>
+                    </pic:cNvPicPr>
+                  </pic:nvPicPr>
+                  <pic:blipFill>
+                    <a:blip r:embed="rId5" cstate="print">
+                      <a:extLst>
+                        <a:ext uri="{28A0092B-C50C-407E-A947-70E740481C1C}">
+                          <a14:useLocalDpi xmlns:a14="http://schemas.microsoft.com/office/drawing/2010/main" val="0"/>
+                        </a:ext>
+                      </a:extLst>
+                    </a:blip>
+                    <a:srcRect/>
+                    <a:stretch>
+                      <a:fillRect/>
+                    </a:stretch>
+                  </pic:blipFill>
+                  <pic:spPr bwMode="auto">
+                    <a:xfrm>
+                      <a:off x="0" y="0"/>
+                      <a:ext cx="3656079" cy="2743200"/>
+                    </a:xfrm>
+                    <a:prstGeom prst="rect">
+                      <a:avLst/>
+                    </a:prstGeom>
+                    <a:noFill/>
+                    <a:ln>
+                      <a:noFill/>
+                    </a:ln>
+                  </pic:spPr>
+                </pic:pic>
+              </a:graphicData>
+            </a:graphic>
+          </wp:inline>
+        </w:drawing>
+      </w:r>
+    </w:p>
+    <w:p>
+      <w:pPr>
+        <w:spacing w:before="0" w:line="240" w:lineRule="auto"/>
+        <w:jc w:val="center"/>
+        <w:rPr>
+          <w:b/>
+        </w:rPr>
+      </w:pPr>
+      <w:r>
+        <w:rPr>
+          <w:b/>
+        </w:rPr>
+        <w:t xml:space="preserve">Figure: </w:t>
+      </w:r>
+      <w:r>
+        <w:t>Adafruit METRO 328</w:t>
       </w:r>
     </w:p>
     <w:p>
@@ -138,7 +221,7 @@
           <w:szCs w:val="26"/>
         </w:rPr>
       </w:pPr>
-      <w:bookmarkStart w:id="2" w:name="_Toc449635825"/>
+      <w:bookmarkStart w:id="1" w:name="_Toc449635825"/>
       <w:r>
         <w:rPr>
           <w:rFonts w:asciiTheme="majorHAnsi" w:eastAsiaTheme="majorEastAsia" w:hAnsiTheme="majorHAnsi" w:cstheme="majorBidi"/>
@@ -150,61 +233,188 @@
         </w:rPr>
         <w:t>4.3 Xbee (Jeff F.)</w:t>
       </w:r>
+      <w:bookmarkEnd w:id="1"/>
+    </w:p>
+    <w:p>
+      <w:pPr>
+        <w:spacing w:before="0" w:line="240" w:lineRule="auto"/>
+      </w:pPr>
+      <w:r>
+        <w:tab/>
+      </w:r>
+    </w:p>
+    <w:p>
+      <w:pPr>
+        <w:spacing w:before="0" w:line="240" w:lineRule="auto"/>
+      </w:pPr>
+      <w:r>
+        <w:tab/>
+      </w:r>
+      <w:r>
+        <w:t xml:space="preserve">The Digi </w:t>
+      </w:r>
+      <w:r>
+        <w:t>International XBee 802.15.4 module</w:t>
+      </w:r>
+      <w:r>
+        <w:t xml:space="preserve"> </w:t>
+      </w:r>
+      <w:r>
+        <w:t xml:space="preserve">manages the wireless </w:t>
+      </w:r>
+      <w:r>
+        <w:t xml:space="preserve">data </w:t>
+      </w:r>
+      <w:r>
+        <w:t>communication from the computer to the robotic arm.</w:t>
+      </w:r>
+      <w:r>
+        <w:t xml:space="preserve"> It operates on a 2.4GHz frequency to transmit data to a receiver. To connect the transmitter to the Arduino, it must attach to an Xbee </w:t>
+      </w:r>
+      <w:r>
+        <w:t>adapter, and then</w:t>
+      </w:r>
+      <w:r>
+        <w:t xml:space="preserve"> connected to an Arduino shield stacked on top of the Arduino </w:t>
+      </w:r>
+      <w:r>
+        <w:t xml:space="preserve">Uno </w:t>
+      </w:r>
+      <w:r>
+        <w:t xml:space="preserve">microcontroller. </w:t>
+      </w:r>
+      <w:r>
+        <w:t xml:space="preserve">The receiver mounts on the SSC-32 microcontroller to communicate with the Arduino without needing to wire the two boards together. </w:t>
+      </w:r>
+    </w:p>
+    <w:p>
+      <w:pPr>
+        <w:spacing w:before="0" w:line="240" w:lineRule="auto"/>
+        <w:jc w:val="center"/>
+      </w:pPr>
+      <w:r>
+        <w:rPr>
+          <w:noProof/>
+        </w:rPr>
+        <w:drawing>
+          <wp:inline distT="0" distB="0" distL="0" distR="0">
+            <wp:extent cx="1371600" cy="1371600"/>
+            <wp:effectExtent l="0" t="0" r="0" b="0"/>
+            <wp:docPr id="2" name="Picture 2" descr="http://attie.co.uk/libxbee/getting_started/modules/xbee1.jpg"/>
+            <wp:cNvGraphicFramePr>
+              <a:graphicFrameLocks xmlns:a="http://schemas.openxmlformats.org/drawingml/2006/main" noChangeAspect="1"/>
+            </wp:cNvGraphicFramePr>
+            <a:graphic xmlns:a="http://schemas.openxmlformats.org/drawingml/2006/main">
+              <a:graphicData uri="http://schemas.openxmlformats.org/drawingml/2006/picture">
+                <pic:pic xmlns:pic="http://schemas.openxmlformats.org/drawingml/2006/picture">
+                  <pic:nvPicPr>
+                    <pic:cNvPr id="0" name="Picture 3" descr="http://attie.co.uk/libxbee/getting_started/modules/xbee1.jpg"/>
+                    <pic:cNvPicPr>
+                      <a:picLocks noChangeAspect="1" noChangeArrowheads="1"/>
+                    </pic:cNvPicPr>
+                  </pic:nvPicPr>
+                  <pic:blipFill>
+                    <a:blip r:embed="rId6" cstate="print">
+                      <a:extLst>
+                        <a:ext uri="{28A0092B-C50C-407E-A947-70E740481C1C}">
+                          <a14:useLocalDpi xmlns:a14="http://schemas.microsoft.com/office/drawing/2010/main" val="0"/>
+                        </a:ext>
+                      </a:extLst>
+                    </a:blip>
+                    <a:srcRect/>
+                    <a:stretch>
+                      <a:fillRect/>
+                    </a:stretch>
+                  </pic:blipFill>
+                  <pic:spPr bwMode="auto">
+                    <a:xfrm>
+                      <a:off x="0" y="0"/>
+                      <a:ext cx="1371600" cy="1371600"/>
+                    </a:xfrm>
+                    <a:prstGeom prst="rect">
+                      <a:avLst/>
+                    </a:prstGeom>
+                    <a:noFill/>
+                    <a:ln>
+                      <a:noFill/>
+                    </a:ln>
+                  </pic:spPr>
+                </pic:pic>
+              </a:graphicData>
+            </a:graphic>
+          </wp:inline>
+        </w:drawing>
+      </w:r>
+      <w:bookmarkStart w:id="2" w:name="_GoBack"/>
       <w:bookmarkEnd w:id="2"/>
     </w:p>
     <w:p>
       <w:pPr>
         <w:spacing w:before="0" w:line="240" w:lineRule="auto"/>
+        <w:jc w:val="center"/>
       </w:pPr>
       <w:r>
-        <w:tab/>
+        <w:rPr>
+          <w:b/>
+        </w:rPr>
+        <w:t xml:space="preserve">Figure: </w:t>
+      </w:r>
+      <w:r>
+        <w:t>XBee 802.15.4 module</w:t>
       </w:r>
     </w:p>
     <w:p>
-      <w:pPr>
-        <w:spacing w:before="0" w:line="240" w:lineRule="auto"/>
-      </w:pPr>
-      <w:r>
-        <w:tab/>
-      </w:r>
-      <w:r>
-        <w:t xml:space="preserve">The Digi </w:t>
-      </w:r>
-      <w:r>
-        <w:t>International XBee 802.15.4 module</w:t>
-      </w:r>
-      <w:r>
+      <w:r>
+        <w:lastRenderedPageBreak/>
+        <w:t xml:space="preserve">[1] </w:t>
+      </w:r>
+      <w:r>
+        <w:rPr>
+          <w:rStyle w:val="citationtext"/>
+        </w:rPr>
+        <w:t xml:space="preserve">"METRO Development Boards with ATmega328." </w:t>
+      </w:r>
+      <w:proofErr w:type="spellStart"/>
+      <w:proofErr w:type="gramStart"/>
+      <w:r>
+        <w:rPr>
+          <w:rStyle w:val="citationtext"/>
+          <w:i/>
+          <w:iCs/>
+        </w:rPr>
+        <w:t>Digikey</w:t>
+      </w:r>
+      <w:proofErr w:type="spellEnd"/>
+      <w:r>
+        <w:rPr>
+          <w:rStyle w:val="citationtext"/>
+        </w:rPr>
+        <w:t>.</w:t>
+      </w:r>
+      <w:proofErr w:type="gramEnd"/>
+      <w:r>
+        <w:rPr>
+          <w:rStyle w:val="citationtext"/>
+        </w:rPr>
         <w:t xml:space="preserve"> </w:t>
       </w:r>
-      <w:r>
-        <w:t xml:space="preserve">manages the wireless </w:t>
-      </w:r>
-      <w:r>
-        <w:t xml:space="preserve">data </w:t>
-      </w:r>
-      <w:r>
-        <w:t>communication from the computer to the robotic arm.</w:t>
-      </w:r>
-      <w:r>
-        <w:t xml:space="preserve"> It operates on a 2.4GHz frequency to transmit data to a receiver. To connect the transmitter to the Arduino, it must attach to an Xbee </w:t>
-      </w:r>
-      <w:r>
-        <w:t>adapter, and then</w:t>
-      </w:r>
-      <w:r>
-        <w:t xml:space="preserve"> connected to an Arduino shield stacked on top of the Arduino </w:t>
-      </w:r>
-      <w:r>
-        <w:t xml:space="preserve">Uno </w:t>
-      </w:r>
-      <w:r>
-        <w:t xml:space="preserve">microcontroller. </w:t>
-      </w:r>
-      <w:r>
-        <w:t xml:space="preserve">The receiver mounts on the SSC-32 microcontroller to communicate with the Arduino without needing to wire the two boards together. </w:t>
+      <w:proofErr w:type="spellStart"/>
+      <w:proofErr w:type="gramStart"/>
+      <w:r>
+        <w:rPr>
+          <w:rStyle w:val="citationtext"/>
+        </w:rPr>
+        <w:t>N.p</w:t>
+      </w:r>
+      <w:proofErr w:type="spellEnd"/>
+      <w:proofErr w:type="gramEnd"/>
+      <w:r>
+        <w:rPr>
+          <w:rStyle w:val="citationtext"/>
+        </w:rPr>
+        <w:t>., n.d. Web. &lt;https://www.digikey.com/en/product-highlight/a/adafruit/metro-development-boards-with-atmega328&gt;.</w:t>
       </w:r>
     </w:p>
-    <w:p/>
     <w:sectPr>
       <w:pgSz w:w="12240" w:h="15840"/>
       <w:pgMar w:top="1440" w:right="1440" w:bottom="1440" w:left="1440" w:header="720" w:footer="720" w:gutter="0"/>
@@ -402,6 +612,41 @@
     <w:semiHidden/>
     <w:unhideWhenUsed/>
   </w:style>
+  <w:style w:type="paragraph" w:styleId="BalloonText">
+    <w:name w:val="Balloon Text"/>
+    <w:basedOn w:val="Normal"/>
+    <w:link w:val="BalloonTextChar"/>
+    <w:uiPriority w:val="99"/>
+    <w:semiHidden/>
+    <w:unhideWhenUsed/>
+    <w:rsid w:val="00EE5A40"/>
+    <w:pPr>
+      <w:spacing w:before="0" w:line="240" w:lineRule="auto"/>
+    </w:pPr>
+    <w:rPr>
+      <w:rFonts w:ascii="Tahoma" w:hAnsi="Tahoma" w:cs="Tahoma"/>
+      <w:sz w:val="16"/>
+      <w:szCs w:val="16"/>
+    </w:rPr>
+  </w:style>
+  <w:style w:type="character" w:customStyle="1" w:styleId="BalloonTextChar">
+    <w:name w:val="Balloon Text Char"/>
+    <w:basedOn w:val="DefaultParagraphFont"/>
+    <w:link w:val="BalloonText"/>
+    <w:uiPriority w:val="99"/>
+    <w:semiHidden/>
+    <w:rsid w:val="00EE5A40"/>
+    <w:rPr>
+      <w:rFonts w:ascii="Tahoma" w:hAnsi="Tahoma" w:cs="Tahoma"/>
+      <w:sz w:val="16"/>
+      <w:szCs w:val="16"/>
+    </w:rPr>
+  </w:style>
+  <w:style w:type="character" w:customStyle="1" w:styleId="citationtext">
+    <w:name w:val="citation_text"/>
+    <w:basedOn w:val="DefaultParagraphFont"/>
+    <w:rsid w:val="00E56F4E"/>
+  </w:style>
 </w:styles>
 </file>
 
@@ -591,6 +836,41 @@
     <w:uiPriority w:val="99"/>
     <w:semiHidden/>
     <w:unhideWhenUsed/>
+  </w:style>
+  <w:style w:type="paragraph" w:styleId="BalloonText">
+    <w:name w:val="Balloon Text"/>
+    <w:basedOn w:val="Normal"/>
+    <w:link w:val="BalloonTextChar"/>
+    <w:uiPriority w:val="99"/>
+    <w:semiHidden/>
+    <w:unhideWhenUsed/>
+    <w:rsid w:val="00EE5A40"/>
+    <w:pPr>
+      <w:spacing w:before="0" w:line="240" w:lineRule="auto"/>
+    </w:pPr>
+    <w:rPr>
+      <w:rFonts w:ascii="Tahoma" w:hAnsi="Tahoma" w:cs="Tahoma"/>
+      <w:sz w:val="16"/>
+      <w:szCs w:val="16"/>
+    </w:rPr>
+  </w:style>
+  <w:style w:type="character" w:customStyle="1" w:styleId="BalloonTextChar">
+    <w:name w:val="Balloon Text Char"/>
+    <w:basedOn w:val="DefaultParagraphFont"/>
+    <w:link w:val="BalloonText"/>
+    <w:uiPriority w:val="99"/>
+    <w:semiHidden/>
+    <w:rsid w:val="00EE5A40"/>
+    <w:rPr>
+      <w:rFonts w:ascii="Tahoma" w:hAnsi="Tahoma" w:cs="Tahoma"/>
+      <w:sz w:val="16"/>
+      <w:szCs w:val="16"/>
+    </w:rPr>
+  </w:style>
+  <w:style w:type="character" w:customStyle="1" w:styleId="citationtext">
+    <w:name w:val="citation_text"/>
+    <w:basedOn w:val="DefaultParagraphFont"/>
+    <w:rsid w:val="00E56F4E"/>
   </w:style>
 </w:styles>
 </file>

</xml_diff>